<commit_message>
Update Perancangan Perangkat Lunak Pengelolaan Kas Berbasis Desktop di kelas IF18F UBP Karawang.docx
</commit_message>
<xml_diff>
--- a/tri-denda/Perancangan Perangkat Lunak Pengelolaan Kas Berbasis Desktop di kelas IF18F UBP Karawang.docx
+++ b/tri-denda/Perancangan Perangkat Lunak Pengelolaan Kas Berbasis Desktop di kelas IF18F UBP Karawang.docx
@@ -4,7 +4,6 @@
   <w:body>
     <w:p>
       <w:pPr>
-        <w:spacing w:line="360" w:lineRule="auto"/>
         <w:jc w:val="center"/>
         <w:rPr>
           <w:b/>
@@ -49,7 +48,6 @@
     </w:p>
     <w:p>
       <w:pPr>
-        <w:spacing w:line="360" w:lineRule="auto"/>
         <w:jc w:val="center"/>
       </w:pPr>
       <w:proofErr w:type="spellStart"/>
@@ -140,14 +138,9 @@
       </w:r>
       <w:proofErr w:type="spellEnd"/>
     </w:p>
+    <w:p/>
     <w:p>
       <w:pPr>
-        <w:spacing w:line="360" w:lineRule="auto"/>
-      </w:pPr>
-    </w:p>
-    <w:p>
-      <w:pPr>
-        <w:spacing w:line="360" w:lineRule="auto"/>
         <w:jc w:val="center"/>
       </w:pPr>
       <w:r>
@@ -206,13 +199,11 @@
     </w:p>
     <w:p>
       <w:pPr>
-        <w:spacing w:line="360" w:lineRule="auto"/>
         <w:jc w:val="center"/>
       </w:pPr>
     </w:p>
     <w:p>
       <w:pPr>
-        <w:spacing w:line="360" w:lineRule="auto"/>
         <w:jc w:val="center"/>
       </w:pPr>
       <w:proofErr w:type="spellStart"/>
@@ -228,7 +219,6 @@
     </w:p>
     <w:p>
       <w:pPr>
-        <w:spacing w:line="360" w:lineRule="auto"/>
         <w:jc w:val="center"/>
       </w:pPr>
       <w:proofErr w:type="spellStart"/>
@@ -297,19 +287,10 @@
         <w:t>(18416250201090)</w:t>
       </w:r>
     </w:p>
+    <w:p/>
+    <w:p/>
     <w:p>
       <w:pPr>
-        <w:spacing w:line="360" w:lineRule="auto"/>
-      </w:pPr>
-    </w:p>
-    <w:p>
-      <w:pPr>
-        <w:spacing w:line="360" w:lineRule="auto"/>
-      </w:pPr>
-    </w:p>
-    <w:p>
-      <w:pPr>
-        <w:spacing w:line="360" w:lineRule="auto"/>
         <w:jc w:val="center"/>
         <w:sectPr>
           <w:footerReference w:type="default" r:id="rId9"/>
@@ -459,6 +440,7 @@
           <w:b/>
           <w:bCs/>
           <w:noProof/>
+          <w:color w:val="000000"/>
         </w:rPr>
       </w:sdtEndPr>
       <w:sdtContent>
@@ -2105,9 +2087,6 @@
           </w:hyperlink>
         </w:p>
         <w:p>
-          <w:pPr>
-            <w:spacing w:line="360" w:lineRule="auto"/>
-          </w:pPr>
           <w:r>
             <w:rPr>
               <w:b/>
@@ -2156,7 +2135,6 @@
     </w:p>
     <w:p>
       <w:pPr>
-        <w:spacing w:line="360" w:lineRule="auto"/>
         <w:rPr>
           <w:rFonts w:eastAsiaTheme="majorEastAsia"/>
           <w:b/>
@@ -2227,11 +2205,7 @@
       </w:r>
       <w:bookmarkEnd w:id="3"/>
     </w:p>
-    <w:p>
-      <w:pPr>
-        <w:spacing w:line="360" w:lineRule="auto"/>
-      </w:pPr>
-    </w:p>
+    <w:p/>
     <w:p>
       <w:pPr>
         <w:pStyle w:val="Heading2"/>
@@ -4547,6 +4521,8 @@
       <w:r>
         <w:t xml:space="preserve">: </w:t>
       </w:r>
+      <w:bookmarkStart w:id="7" w:name="_GoBack"/>
+      <w:bookmarkEnd w:id="7"/>
     </w:p>
     <w:p>
       <w:pPr>
@@ -4566,51 +4542,49 @@
       </w:r>
       <w:proofErr w:type="spellStart"/>
       <w:r>
-        <w:t>cara</w:t>
-      </w:r>
-      <w:proofErr w:type="spellEnd"/>
-      <w:r>
-        <w:t xml:space="preserve"> </w:t>
-      </w:r>
-      <w:proofErr w:type="spellStart"/>
-      <w:r>
-        <w:t>membuat</w:t>
-      </w:r>
-      <w:proofErr w:type="spellEnd"/>
-      <w:r>
-        <w:t xml:space="preserve"> </w:t>
-      </w:r>
-      <w:proofErr w:type="spellStart"/>
-      <w:r>
-        <w:t>sebuah</w:t>
-      </w:r>
-      <w:proofErr w:type="spellEnd"/>
-      <w:r>
-        <w:t xml:space="preserve"> </w:t>
-      </w:r>
-      <w:proofErr w:type="spellStart"/>
-      <w:r>
-        <w:t>sistem</w:t>
-      </w:r>
-      <w:proofErr w:type="spellEnd"/>
-      <w:r>
-        <w:t xml:space="preserve"> </w:t>
-      </w:r>
-      <w:proofErr w:type="spellStart"/>
-      <w:proofErr w:type="gramStart"/>
-      <w:r>
-        <w:t>pengelolaan</w:t>
-      </w:r>
-      <w:proofErr w:type="spellEnd"/>
-      <w:r>
-        <w:t xml:space="preserve">  </w:t>
+        <w:t>alur</w:t>
+      </w:r>
+      <w:proofErr w:type="spellEnd"/>
+      <w:r>
+        <w:t xml:space="preserve"> </w:t>
       </w:r>
       <w:proofErr w:type="spellStart"/>
       <w:r>
         <w:t>kas</w:t>
       </w:r>
       <w:proofErr w:type="spellEnd"/>
-      <w:proofErr w:type="gramEnd"/>
+      <w:r>
+        <w:t xml:space="preserve"> </w:t>
+      </w:r>
+      <w:proofErr w:type="spellStart"/>
+      <w:r>
+        <w:t>keluar</w:t>
+      </w:r>
+      <w:proofErr w:type="spellEnd"/>
+      <w:r>
+        <w:t xml:space="preserve"> </w:t>
+      </w:r>
+      <w:proofErr w:type="spellStart"/>
+      <w:r>
+        <w:t>dan</w:t>
+      </w:r>
+      <w:proofErr w:type="spellEnd"/>
+      <w:r>
+        <w:t xml:space="preserve"> </w:t>
+      </w:r>
+      <w:proofErr w:type="spellStart"/>
+      <w:r>
+        <w:t>kas</w:t>
+      </w:r>
+      <w:proofErr w:type="spellEnd"/>
+      <w:r>
+        <w:t xml:space="preserve"> </w:t>
+      </w:r>
+      <w:proofErr w:type="spellStart"/>
+      <w:r>
+        <w:t>masuk</w:t>
+      </w:r>
+      <w:proofErr w:type="spellEnd"/>
       <w:r>
         <w:t>?</w:t>
       </w:r>
@@ -4686,12 +4660,12 @@
       <w:pPr>
         <w:pStyle w:val="Heading2"/>
       </w:pPr>
-      <w:bookmarkStart w:id="7" w:name="_Toc27146616"/>
+      <w:bookmarkStart w:id="8" w:name="_Toc27146616"/>
       <w:proofErr w:type="spellStart"/>
       <w:r>
         <w:t>Tujuan</w:t>
       </w:r>
-      <w:bookmarkEnd w:id="7"/>
+      <w:bookmarkEnd w:id="8"/>
       <w:proofErr w:type="spellEnd"/>
     </w:p>
     <w:p>
@@ -4778,7 +4752,6 @@
           <w:ilvl w:val="0"/>
           <w:numId w:val="14"/>
         </w:numPr>
-        <w:spacing w:line="360" w:lineRule="auto"/>
       </w:pPr>
       <w:proofErr w:type="spellStart"/>
       <w:r>
@@ -5009,7 +4982,7 @@
       <w:pPr>
         <w:pStyle w:val="Heading2"/>
       </w:pPr>
-      <w:bookmarkStart w:id="8" w:name="_Toc27146617"/>
+      <w:bookmarkStart w:id="9" w:name="_Toc27146617"/>
       <w:proofErr w:type="spellStart"/>
       <w:r>
         <w:t>Batasan</w:t>
@@ -5022,7 +4995,7 @@
       <w:r>
         <w:t>Masalah</w:t>
       </w:r>
-      <w:bookmarkEnd w:id="8"/>
+      <w:bookmarkEnd w:id="9"/>
       <w:proofErr w:type="spellEnd"/>
     </w:p>
     <w:p>
@@ -5162,7 +5135,15 @@
       </w:r>
       <w:proofErr w:type="spellEnd"/>
       <w:r>
-        <w:t xml:space="preserve"> desktop di </w:t>
+        <w:t xml:space="preserve"> desktop </w:t>
+      </w:r>
+      <w:proofErr w:type="gramStart"/>
+      <w:r>
+        <w:t>di</w:t>
+      </w:r>
+      <w:proofErr w:type="gramEnd"/>
+      <w:r>
+        <w:t xml:space="preserve"> </w:t>
       </w:r>
       <w:proofErr w:type="spellStart"/>
       <w:r>
@@ -5262,19 +5243,16 @@
         <w:lastRenderedPageBreak/>
         <w:br/>
       </w:r>
-      <w:bookmarkStart w:id="9" w:name="_Toc27146618"/>
+      <w:bookmarkStart w:id="10" w:name="_Toc27146618"/>
       <w:r>
         <w:rPr>
           <w:rFonts w:cs="Times New Roman"/>
         </w:rPr>
         <w:t>LANDASAN TEORI</w:t>
       </w:r>
-      <w:bookmarkEnd w:id="9"/>
-    </w:p>
-    <w:p>
-      <w:bookmarkStart w:id="10" w:name="_GoBack"/>
       <w:bookmarkEnd w:id="10"/>
     </w:p>
+    <w:p/>
     <w:p>
       <w:pPr>
         <w:pStyle w:val="ListParagraph"/>
@@ -5297,37 +5275,1404 @@
       <w:pPr>
         <w:pStyle w:val="Paragraf1"/>
         <w:rPr>
-          <w:b/>
-        </w:rPr>
-      </w:pPr>
-      <w:r>
-        <w:rPr>
-          <w:rStyle w:val="Strong"/>
-          <w:rFonts w:ascii="Arial" w:hAnsi="Arial" w:cs="Arial"/>
-          <w:sz w:val="21"/>
-          <w:szCs w:val="21"/>
-        </w:rPr>
-        <w:t>Lorem Ipsum</w:t>
-      </w:r>
-      <w:r>
-        <w:t xml:space="preserve"> is simply dummy text of the printing and typesetting industry. Lorem Ipsum has been the industry's standard dummy text ever since the 1500s, when an unknown printer took a galley of type and scrambled it to make a type specimen book. It has survived not only five centuries, but also the leap into electronic typesetting, remaining essentially unchanged. It was </w:t>
-      </w:r>
-      <w:proofErr w:type="spellStart"/>
-      <w:r>
-        <w:t>popularised</w:t>
-      </w:r>
-      <w:proofErr w:type="spellEnd"/>
-      <w:r>
-        <w:t xml:space="preserve"> in the 1960s with the release of </w:t>
-      </w:r>
-      <w:proofErr w:type="spellStart"/>
-      <w:r>
-        <w:t>Letraset</w:t>
-      </w:r>
-      <w:proofErr w:type="spellEnd"/>
-      <w:r>
-        <w:t xml:space="preserve"> sheets containing Lorem Ipsum passages, and more recently with desktop publishing software like Aldus PageMaker including versions of Lorem Ipsum.</w:t>
-      </w:r>
+          <w:rStyle w:val="Strong"/>
+          <w:b w:val="0"/>
+          <w:bCs w:val="0"/>
+        </w:rPr>
+      </w:pPr>
+      <w:r>
+        <w:rPr>
+          <w:rStyle w:val="Strong"/>
+          <w:b w:val="0"/>
+          <w:bCs w:val="0"/>
+        </w:rPr>
+        <w:t xml:space="preserve">Java </w:t>
+      </w:r>
+      <w:proofErr w:type="spellStart"/>
+      <w:r>
+        <w:rPr>
+          <w:rStyle w:val="Strong"/>
+          <w:b w:val="0"/>
+          <w:bCs w:val="0"/>
+        </w:rPr>
+        <w:t>adalah</w:t>
+      </w:r>
+      <w:proofErr w:type="spellEnd"/>
+      <w:r>
+        <w:rPr>
+          <w:rStyle w:val="Strong"/>
+          <w:b w:val="0"/>
+          <w:bCs w:val="0"/>
+        </w:rPr>
+        <w:t xml:space="preserve"> </w:t>
+      </w:r>
+      <w:proofErr w:type="spellStart"/>
+      <w:r>
+        <w:rPr>
+          <w:rStyle w:val="Strong"/>
+          <w:b w:val="0"/>
+          <w:bCs w:val="0"/>
+        </w:rPr>
+        <w:t>sebuah</w:t>
+      </w:r>
+      <w:proofErr w:type="spellEnd"/>
+      <w:r>
+        <w:rPr>
+          <w:rStyle w:val="Strong"/>
+          <w:b w:val="0"/>
+          <w:bCs w:val="0"/>
+        </w:rPr>
+        <w:t xml:space="preserve"> </w:t>
+      </w:r>
+      <w:proofErr w:type="spellStart"/>
+      <w:r>
+        <w:rPr>
+          <w:rStyle w:val="Strong"/>
+          <w:b w:val="0"/>
+          <w:bCs w:val="0"/>
+        </w:rPr>
+        <w:t>bahasa</w:t>
+      </w:r>
+      <w:proofErr w:type="spellEnd"/>
+      <w:r>
+        <w:rPr>
+          <w:rStyle w:val="Strong"/>
+          <w:b w:val="0"/>
+          <w:bCs w:val="0"/>
+        </w:rPr>
+        <w:t xml:space="preserve"> yang </w:t>
+      </w:r>
+      <w:proofErr w:type="spellStart"/>
+      <w:r>
+        <w:rPr>
+          <w:rStyle w:val="Strong"/>
+          <w:b w:val="0"/>
+          <w:bCs w:val="0"/>
+        </w:rPr>
+        <w:t>berorientasi</w:t>
+      </w:r>
+      <w:proofErr w:type="spellEnd"/>
+      <w:r>
+        <w:rPr>
+          <w:rStyle w:val="Strong"/>
+          <w:b w:val="0"/>
+          <w:bCs w:val="0"/>
+        </w:rPr>
+        <w:t xml:space="preserve"> </w:t>
+      </w:r>
+      <w:proofErr w:type="spellStart"/>
+      <w:r>
+        <w:rPr>
+          <w:rStyle w:val="Strong"/>
+          <w:b w:val="0"/>
+          <w:bCs w:val="0"/>
+        </w:rPr>
+        <w:t>objek</w:t>
+      </w:r>
+      <w:proofErr w:type="spellEnd"/>
+      <w:r>
+        <w:rPr>
+          <w:rStyle w:val="Strong"/>
+          <w:b w:val="0"/>
+          <w:bCs w:val="0"/>
+        </w:rPr>
+        <w:t xml:space="preserve"> yang </w:t>
+      </w:r>
+      <w:proofErr w:type="spellStart"/>
+      <w:r>
+        <w:rPr>
+          <w:rStyle w:val="Strong"/>
+          <w:b w:val="0"/>
+          <w:bCs w:val="0"/>
+        </w:rPr>
+        <w:t>diciptakan</w:t>
+      </w:r>
+      <w:proofErr w:type="spellEnd"/>
+      <w:r>
+        <w:rPr>
+          <w:rStyle w:val="Strong"/>
+          <w:b w:val="0"/>
+          <w:bCs w:val="0"/>
+        </w:rPr>
+        <w:t xml:space="preserve"> </w:t>
+      </w:r>
+      <w:proofErr w:type="spellStart"/>
+      <w:r>
+        <w:rPr>
+          <w:rStyle w:val="Strong"/>
+          <w:b w:val="0"/>
+          <w:bCs w:val="0"/>
+        </w:rPr>
+        <w:t>oleh</w:t>
+      </w:r>
+      <w:proofErr w:type="spellEnd"/>
+      <w:r>
+        <w:rPr>
+          <w:rStyle w:val="Strong"/>
+          <w:b w:val="0"/>
+          <w:bCs w:val="0"/>
+        </w:rPr>
+        <w:t xml:space="preserve"> James Gosling </w:t>
+      </w:r>
+      <w:proofErr w:type="spellStart"/>
+      <w:r>
+        <w:rPr>
+          <w:rStyle w:val="Strong"/>
+          <w:b w:val="0"/>
+          <w:bCs w:val="0"/>
+        </w:rPr>
+        <w:t>dan</w:t>
+      </w:r>
+      <w:proofErr w:type="spellEnd"/>
+      <w:r>
+        <w:rPr>
+          <w:rStyle w:val="Strong"/>
+          <w:b w:val="0"/>
+          <w:bCs w:val="0"/>
+        </w:rPr>
+        <w:t xml:space="preserve"> </w:t>
+      </w:r>
+      <w:proofErr w:type="spellStart"/>
+      <w:r>
+        <w:rPr>
+          <w:rStyle w:val="Strong"/>
+          <w:b w:val="0"/>
+          <w:bCs w:val="0"/>
+        </w:rPr>
+        <w:t>koleganya</w:t>
+      </w:r>
+      <w:proofErr w:type="spellEnd"/>
+      <w:r>
+        <w:rPr>
+          <w:rStyle w:val="Strong"/>
+          <w:b w:val="0"/>
+          <w:bCs w:val="0"/>
+        </w:rPr>
+        <w:t xml:space="preserve"> di Sun Microsystems </w:t>
+      </w:r>
+      <w:proofErr w:type="spellStart"/>
+      <w:r>
+        <w:rPr>
+          <w:rStyle w:val="Strong"/>
+          <w:b w:val="0"/>
+          <w:bCs w:val="0"/>
+        </w:rPr>
+        <w:t>pada</w:t>
+      </w:r>
+      <w:proofErr w:type="spellEnd"/>
+      <w:r>
+        <w:rPr>
+          <w:rStyle w:val="Strong"/>
+          <w:b w:val="0"/>
+          <w:bCs w:val="0"/>
+        </w:rPr>
+        <w:t xml:space="preserve"> </w:t>
+      </w:r>
+      <w:proofErr w:type="spellStart"/>
+      <w:r>
+        <w:rPr>
+          <w:rStyle w:val="Strong"/>
+          <w:b w:val="0"/>
+          <w:bCs w:val="0"/>
+        </w:rPr>
+        <w:t>tahun</w:t>
+      </w:r>
+      <w:proofErr w:type="spellEnd"/>
+      <w:r>
+        <w:rPr>
+          <w:rStyle w:val="Strong"/>
+          <w:b w:val="0"/>
+          <w:bCs w:val="0"/>
+        </w:rPr>
+        <w:t xml:space="preserve"> 1990.</w:t>
+      </w:r>
+      <w:r>
+        <w:rPr>
+          <w:rStyle w:val="Strong"/>
+          <w:b w:val="0"/>
+          <w:bCs w:val="0"/>
+        </w:rPr>
+        <w:t xml:space="preserve"> Bahasa java </w:t>
+      </w:r>
+      <w:proofErr w:type="spellStart"/>
+      <w:r>
+        <w:rPr>
+          <w:rStyle w:val="Strong"/>
+          <w:b w:val="0"/>
+          <w:bCs w:val="0"/>
+        </w:rPr>
+        <w:t>sendiri</w:t>
+      </w:r>
+      <w:proofErr w:type="spellEnd"/>
+      <w:r>
+        <w:rPr>
+          <w:rStyle w:val="Strong"/>
+          <w:b w:val="0"/>
+          <w:bCs w:val="0"/>
+        </w:rPr>
+        <w:t xml:space="preserve"> </w:t>
+      </w:r>
+      <w:proofErr w:type="spellStart"/>
+      <w:r>
+        <w:rPr>
+          <w:rStyle w:val="Strong"/>
+          <w:b w:val="0"/>
+          <w:bCs w:val="0"/>
+        </w:rPr>
+        <w:t>meminjam</w:t>
+      </w:r>
+      <w:proofErr w:type="spellEnd"/>
+      <w:r>
+        <w:rPr>
+          <w:rStyle w:val="Strong"/>
+          <w:b w:val="0"/>
+          <w:bCs w:val="0"/>
+        </w:rPr>
+        <w:t xml:space="preserve"> </w:t>
+      </w:r>
+      <w:proofErr w:type="spellStart"/>
+      <w:r>
+        <w:rPr>
+          <w:rStyle w:val="Strong"/>
+          <w:b w:val="0"/>
+          <w:bCs w:val="0"/>
+        </w:rPr>
+        <w:t>banyak</w:t>
+      </w:r>
+      <w:proofErr w:type="spellEnd"/>
+      <w:r>
+        <w:rPr>
+          <w:rStyle w:val="Strong"/>
+          <w:b w:val="0"/>
+          <w:bCs w:val="0"/>
+        </w:rPr>
+        <w:t xml:space="preserve"> </w:t>
+      </w:r>
+      <w:proofErr w:type="spellStart"/>
+      <w:r>
+        <w:rPr>
+          <w:rStyle w:val="Strong"/>
+          <w:b w:val="0"/>
+          <w:bCs w:val="0"/>
+        </w:rPr>
+        <w:t>sintaks</w:t>
+      </w:r>
+      <w:proofErr w:type="spellEnd"/>
+      <w:r>
+        <w:rPr>
+          <w:rStyle w:val="Strong"/>
+          <w:b w:val="0"/>
+          <w:bCs w:val="0"/>
+        </w:rPr>
+        <w:t xml:space="preserve"> </w:t>
+      </w:r>
+      <w:proofErr w:type="spellStart"/>
+      <w:r>
+        <w:rPr>
+          <w:rStyle w:val="Strong"/>
+          <w:b w:val="0"/>
+          <w:bCs w:val="0"/>
+        </w:rPr>
+        <w:t>dari</w:t>
+      </w:r>
+      <w:proofErr w:type="spellEnd"/>
+      <w:r>
+        <w:rPr>
+          <w:rStyle w:val="Strong"/>
+          <w:b w:val="0"/>
+          <w:bCs w:val="0"/>
+        </w:rPr>
+        <w:t xml:space="preserve"> </w:t>
+      </w:r>
+      <w:proofErr w:type="spellStart"/>
+      <w:r>
+        <w:rPr>
+          <w:rStyle w:val="Strong"/>
+          <w:b w:val="0"/>
+          <w:bCs w:val="0"/>
+        </w:rPr>
+        <w:t>bahasa</w:t>
+      </w:r>
+      <w:proofErr w:type="spellEnd"/>
+      <w:r>
+        <w:rPr>
+          <w:rStyle w:val="Strong"/>
+          <w:b w:val="0"/>
+          <w:bCs w:val="0"/>
+        </w:rPr>
+        <w:t xml:space="preserve"> C </w:t>
+      </w:r>
+      <w:proofErr w:type="spellStart"/>
+      <w:r>
+        <w:rPr>
+          <w:rStyle w:val="Strong"/>
+          <w:b w:val="0"/>
+          <w:bCs w:val="0"/>
+        </w:rPr>
+        <w:t>dan</w:t>
+      </w:r>
+      <w:proofErr w:type="spellEnd"/>
+      <w:r>
+        <w:rPr>
+          <w:rStyle w:val="Strong"/>
+          <w:b w:val="0"/>
+          <w:bCs w:val="0"/>
+        </w:rPr>
+        <w:t xml:space="preserve"> </w:t>
+      </w:r>
+      <w:proofErr w:type="spellStart"/>
+      <w:r>
+        <w:rPr>
+          <w:rStyle w:val="Strong"/>
+          <w:b w:val="0"/>
+          <w:bCs w:val="0"/>
+        </w:rPr>
+        <w:t>bahasa</w:t>
+      </w:r>
+      <w:proofErr w:type="spellEnd"/>
+      <w:r>
+        <w:rPr>
+          <w:rStyle w:val="Strong"/>
+          <w:b w:val="0"/>
+          <w:bCs w:val="0"/>
+        </w:rPr>
+        <w:t xml:space="preserve"> C++ </w:t>
+      </w:r>
+      <w:proofErr w:type="spellStart"/>
+      <w:r>
+        <w:rPr>
+          <w:rStyle w:val="Strong"/>
+          <w:b w:val="0"/>
+          <w:bCs w:val="0"/>
+        </w:rPr>
+        <w:t>tapi</w:t>
+      </w:r>
+      <w:proofErr w:type="spellEnd"/>
+      <w:r>
+        <w:rPr>
+          <w:rStyle w:val="Strong"/>
+          <w:b w:val="0"/>
+          <w:bCs w:val="0"/>
+        </w:rPr>
+        <w:t xml:space="preserve"> </w:t>
+      </w:r>
+      <w:proofErr w:type="spellStart"/>
+      <w:r>
+        <w:rPr>
+          <w:rStyle w:val="Strong"/>
+          <w:b w:val="0"/>
+          <w:bCs w:val="0"/>
+        </w:rPr>
+        <w:t>dengan</w:t>
+      </w:r>
+      <w:proofErr w:type="spellEnd"/>
+      <w:r>
+        <w:rPr>
+          <w:rStyle w:val="Strong"/>
+          <w:b w:val="0"/>
+          <w:bCs w:val="0"/>
+        </w:rPr>
+        <w:t xml:space="preserve"> model yang </w:t>
+      </w:r>
+      <w:proofErr w:type="spellStart"/>
+      <w:r>
+        <w:rPr>
+          <w:rStyle w:val="Strong"/>
+          <w:b w:val="0"/>
+          <w:bCs w:val="0"/>
+        </w:rPr>
+        <w:t>sederhana</w:t>
+      </w:r>
+      <w:proofErr w:type="spellEnd"/>
+      <w:r>
+        <w:rPr>
+          <w:rStyle w:val="Strong"/>
+          <w:b w:val="0"/>
+          <w:bCs w:val="0"/>
+        </w:rPr>
+        <w:t xml:space="preserve">. </w:t>
+      </w:r>
+      <w:proofErr w:type="spellStart"/>
+      <w:r>
+        <w:rPr>
+          <w:rStyle w:val="Strong"/>
+          <w:b w:val="0"/>
+          <w:bCs w:val="0"/>
+        </w:rPr>
+        <w:t>Namun</w:t>
+      </w:r>
+      <w:proofErr w:type="spellEnd"/>
+      <w:r>
+        <w:rPr>
+          <w:rStyle w:val="Strong"/>
+          <w:b w:val="0"/>
+          <w:bCs w:val="0"/>
+        </w:rPr>
+        <w:t xml:space="preserve"> </w:t>
+      </w:r>
+      <w:proofErr w:type="spellStart"/>
+      <w:r>
+        <w:rPr>
+          <w:rStyle w:val="Strong"/>
+          <w:b w:val="0"/>
+          <w:bCs w:val="0"/>
+        </w:rPr>
+        <w:t>perbedaan</w:t>
+      </w:r>
+      <w:proofErr w:type="spellEnd"/>
+      <w:r>
+        <w:rPr>
+          <w:rStyle w:val="Strong"/>
+          <w:b w:val="0"/>
+          <w:bCs w:val="0"/>
+        </w:rPr>
+        <w:t xml:space="preserve"> java </w:t>
+      </w:r>
+      <w:proofErr w:type="spellStart"/>
+      <w:r>
+        <w:rPr>
+          <w:rStyle w:val="Strong"/>
+          <w:b w:val="0"/>
+          <w:bCs w:val="0"/>
+        </w:rPr>
+        <w:t>dengan</w:t>
+      </w:r>
+      <w:proofErr w:type="spellEnd"/>
+      <w:r>
+        <w:rPr>
+          <w:rStyle w:val="Strong"/>
+          <w:b w:val="0"/>
+          <w:bCs w:val="0"/>
+        </w:rPr>
+        <w:t xml:space="preserve"> </w:t>
+      </w:r>
+      <w:proofErr w:type="spellStart"/>
+      <w:r>
+        <w:rPr>
+          <w:rStyle w:val="Strong"/>
+          <w:b w:val="0"/>
+          <w:bCs w:val="0"/>
+        </w:rPr>
+        <w:t>bahasa</w:t>
+      </w:r>
+      <w:proofErr w:type="spellEnd"/>
+      <w:r>
+        <w:rPr>
+          <w:rStyle w:val="Strong"/>
+          <w:b w:val="0"/>
+          <w:bCs w:val="0"/>
+        </w:rPr>
+        <w:t xml:space="preserve"> C </w:t>
+      </w:r>
+      <w:proofErr w:type="spellStart"/>
+      <w:r>
+        <w:rPr>
+          <w:rStyle w:val="Strong"/>
+          <w:b w:val="0"/>
+          <w:bCs w:val="0"/>
+        </w:rPr>
+        <w:t>atau</w:t>
+      </w:r>
+      <w:proofErr w:type="spellEnd"/>
+      <w:r>
+        <w:rPr>
+          <w:rStyle w:val="Strong"/>
+          <w:b w:val="0"/>
+          <w:bCs w:val="0"/>
+        </w:rPr>
+        <w:t xml:space="preserve"> C++ </w:t>
+      </w:r>
+      <w:proofErr w:type="spellStart"/>
+      <w:r>
+        <w:rPr>
+          <w:rStyle w:val="Strong"/>
+          <w:b w:val="0"/>
+          <w:bCs w:val="0"/>
+        </w:rPr>
+        <w:t>yaitu</w:t>
+      </w:r>
+      <w:proofErr w:type="spellEnd"/>
+      <w:r>
+        <w:rPr>
+          <w:rStyle w:val="Strong"/>
+          <w:b w:val="0"/>
+          <w:bCs w:val="0"/>
+        </w:rPr>
+        <w:t xml:space="preserve"> java </w:t>
+      </w:r>
+      <w:proofErr w:type="spellStart"/>
+      <w:r>
+        <w:rPr>
+          <w:rStyle w:val="Strong"/>
+          <w:b w:val="0"/>
+          <w:bCs w:val="0"/>
+        </w:rPr>
+        <w:t>memiliki</w:t>
+      </w:r>
+      <w:proofErr w:type="spellEnd"/>
+      <w:r>
+        <w:rPr>
+          <w:rStyle w:val="Strong"/>
+          <w:b w:val="0"/>
+          <w:bCs w:val="0"/>
+        </w:rPr>
+        <w:t xml:space="preserve"> interpreter yang </w:t>
+      </w:r>
+      <w:proofErr w:type="spellStart"/>
+      <w:r>
+        <w:rPr>
+          <w:rStyle w:val="Strong"/>
+          <w:b w:val="0"/>
+          <w:bCs w:val="0"/>
+        </w:rPr>
+        <w:t>disebut</w:t>
+      </w:r>
+      <w:proofErr w:type="spellEnd"/>
+      <w:r>
+        <w:rPr>
+          <w:rStyle w:val="Strong"/>
+          <w:b w:val="0"/>
+          <w:bCs w:val="0"/>
+        </w:rPr>
+        <w:t xml:space="preserve"> Java Virtual Machine (JVM), </w:t>
+      </w:r>
+      <w:proofErr w:type="spellStart"/>
+      <w:r>
+        <w:rPr>
+          <w:rStyle w:val="Strong"/>
+          <w:b w:val="0"/>
+          <w:bCs w:val="0"/>
+        </w:rPr>
+        <w:t>jadi</w:t>
+      </w:r>
+      <w:proofErr w:type="spellEnd"/>
+      <w:r>
+        <w:rPr>
+          <w:rStyle w:val="Strong"/>
+          <w:b w:val="0"/>
+          <w:bCs w:val="0"/>
+        </w:rPr>
+        <w:t xml:space="preserve"> java </w:t>
+      </w:r>
+      <w:proofErr w:type="spellStart"/>
+      <w:r>
+        <w:rPr>
+          <w:rStyle w:val="Strong"/>
+          <w:b w:val="0"/>
+          <w:bCs w:val="0"/>
+        </w:rPr>
+        <w:t>tidak</w:t>
+      </w:r>
+      <w:proofErr w:type="spellEnd"/>
+      <w:r>
+        <w:rPr>
+          <w:rStyle w:val="Strong"/>
+          <w:b w:val="0"/>
+          <w:bCs w:val="0"/>
+        </w:rPr>
+        <w:t xml:space="preserve"> </w:t>
+      </w:r>
+      <w:proofErr w:type="spellStart"/>
+      <w:r>
+        <w:rPr>
+          <w:rStyle w:val="Strong"/>
+          <w:b w:val="0"/>
+          <w:bCs w:val="0"/>
+        </w:rPr>
+        <w:t>perlu</w:t>
+      </w:r>
+      <w:proofErr w:type="spellEnd"/>
+      <w:r>
+        <w:rPr>
+          <w:rStyle w:val="Strong"/>
+          <w:b w:val="0"/>
+          <w:bCs w:val="0"/>
+        </w:rPr>
+        <w:t xml:space="preserve"> </w:t>
+      </w:r>
+      <w:proofErr w:type="spellStart"/>
+      <w:r>
+        <w:rPr>
+          <w:rStyle w:val="Strong"/>
+          <w:b w:val="0"/>
+          <w:bCs w:val="0"/>
+        </w:rPr>
+        <w:t>dikomprasi</w:t>
+      </w:r>
+      <w:proofErr w:type="spellEnd"/>
+      <w:r>
+        <w:rPr>
+          <w:rStyle w:val="Strong"/>
+          <w:b w:val="0"/>
+          <w:bCs w:val="0"/>
+        </w:rPr>
+        <w:t xml:space="preserve"> </w:t>
+      </w:r>
+      <w:proofErr w:type="spellStart"/>
+      <w:r>
+        <w:rPr>
+          <w:rStyle w:val="Strong"/>
+          <w:b w:val="0"/>
+          <w:bCs w:val="0"/>
+        </w:rPr>
+        <w:t>ke</w:t>
+      </w:r>
+      <w:proofErr w:type="spellEnd"/>
+      <w:r>
+        <w:rPr>
+          <w:rStyle w:val="Strong"/>
+          <w:b w:val="0"/>
+          <w:bCs w:val="0"/>
+        </w:rPr>
+        <w:t xml:space="preserve"> </w:t>
+      </w:r>
+      <w:proofErr w:type="spellStart"/>
+      <w:r>
+        <w:rPr>
+          <w:rStyle w:val="Strong"/>
+          <w:b w:val="0"/>
+          <w:bCs w:val="0"/>
+        </w:rPr>
+        <w:t>bahasa</w:t>
+      </w:r>
+      <w:proofErr w:type="spellEnd"/>
+      <w:r>
+        <w:rPr>
+          <w:rStyle w:val="Strong"/>
+          <w:b w:val="0"/>
+          <w:bCs w:val="0"/>
+        </w:rPr>
+        <w:t xml:space="preserve"> </w:t>
+      </w:r>
+      <w:proofErr w:type="spellStart"/>
+      <w:r>
+        <w:rPr>
+          <w:rStyle w:val="Strong"/>
+          <w:b w:val="0"/>
+          <w:bCs w:val="0"/>
+        </w:rPr>
+        <w:t>mesin</w:t>
+      </w:r>
+      <w:proofErr w:type="spellEnd"/>
+      <w:r>
+        <w:rPr>
+          <w:rStyle w:val="Strong"/>
+          <w:b w:val="0"/>
+          <w:bCs w:val="0"/>
+        </w:rPr>
+        <w:t xml:space="preserve">, java </w:t>
+      </w:r>
+      <w:proofErr w:type="spellStart"/>
+      <w:r>
+        <w:rPr>
+          <w:rStyle w:val="Strong"/>
+          <w:b w:val="0"/>
+          <w:bCs w:val="0"/>
+        </w:rPr>
+        <w:t>langsun</w:t>
+      </w:r>
+      <w:proofErr w:type="spellEnd"/>
+      <w:r>
+        <w:rPr>
+          <w:rStyle w:val="Strong"/>
+          <w:b w:val="0"/>
+          <w:bCs w:val="0"/>
+        </w:rPr>
+        <w:t xml:space="preserve"> </w:t>
+      </w:r>
+      <w:proofErr w:type="spellStart"/>
+      <w:r>
+        <w:rPr>
+          <w:rStyle w:val="Strong"/>
+          <w:b w:val="0"/>
+          <w:bCs w:val="0"/>
+        </w:rPr>
+        <w:t>bisa</w:t>
+      </w:r>
+      <w:proofErr w:type="spellEnd"/>
+      <w:r>
+        <w:rPr>
+          <w:rStyle w:val="Strong"/>
+          <w:b w:val="0"/>
+          <w:bCs w:val="0"/>
+        </w:rPr>
+        <w:t xml:space="preserve"> </w:t>
+      </w:r>
+      <w:proofErr w:type="spellStart"/>
+      <w:r>
+        <w:rPr>
+          <w:rStyle w:val="Strong"/>
+          <w:b w:val="0"/>
+          <w:bCs w:val="0"/>
+        </w:rPr>
+        <w:t>berjalan</w:t>
+      </w:r>
+      <w:proofErr w:type="spellEnd"/>
+      <w:r>
+        <w:rPr>
+          <w:rStyle w:val="Strong"/>
+          <w:b w:val="0"/>
+          <w:bCs w:val="0"/>
+        </w:rPr>
+        <w:t xml:space="preserve"> di JVM</w:t>
+      </w:r>
+      <w:r>
+        <w:rPr>
+          <w:rStyle w:val="Strong"/>
+          <w:b w:val="0"/>
+          <w:bCs w:val="0"/>
+        </w:rPr>
+        <w:t>.</w:t>
+      </w:r>
+    </w:p>
+    <w:p>
+      <w:pPr>
+        <w:pStyle w:val="Paragraf1"/>
+        <w:rPr>
+          <w:rStyle w:val="Strong"/>
+          <w:b w:val="0"/>
+          <w:bCs w:val="0"/>
+        </w:rPr>
+      </w:pPr>
+      <w:proofErr w:type="spellStart"/>
+      <w:r>
+        <w:rPr>
+          <w:rStyle w:val="Strong"/>
+          <w:b w:val="0"/>
+          <w:bCs w:val="0"/>
+        </w:rPr>
+        <w:t>Projek</w:t>
+      </w:r>
+      <w:proofErr w:type="spellEnd"/>
+      <w:r>
+        <w:rPr>
+          <w:rStyle w:val="Strong"/>
+          <w:b w:val="0"/>
+          <w:bCs w:val="0"/>
+        </w:rPr>
+        <w:t xml:space="preserve"> java </w:t>
+      </w:r>
+      <w:proofErr w:type="spellStart"/>
+      <w:r>
+        <w:rPr>
+          <w:rStyle w:val="Strong"/>
+          <w:b w:val="0"/>
+          <w:bCs w:val="0"/>
+        </w:rPr>
+        <w:t>dimulai</w:t>
+      </w:r>
+      <w:proofErr w:type="spellEnd"/>
+      <w:r>
+        <w:rPr>
+          <w:rStyle w:val="Strong"/>
+          <w:b w:val="0"/>
+          <w:bCs w:val="0"/>
+        </w:rPr>
+        <w:t xml:space="preserve"> </w:t>
+      </w:r>
+      <w:proofErr w:type="spellStart"/>
+      <w:r>
+        <w:rPr>
+          <w:rStyle w:val="Strong"/>
+          <w:b w:val="0"/>
+          <w:bCs w:val="0"/>
+        </w:rPr>
+        <w:t>dengan</w:t>
+      </w:r>
+      <w:proofErr w:type="spellEnd"/>
+      <w:r>
+        <w:rPr>
+          <w:rStyle w:val="Strong"/>
+          <w:b w:val="0"/>
+          <w:bCs w:val="0"/>
+        </w:rPr>
+        <w:t xml:space="preserve"> </w:t>
+      </w:r>
+      <w:proofErr w:type="spellStart"/>
+      <w:proofErr w:type="gramStart"/>
+      <w:r>
+        <w:rPr>
+          <w:rStyle w:val="Strong"/>
+          <w:b w:val="0"/>
+          <w:bCs w:val="0"/>
+        </w:rPr>
+        <w:t>nama</w:t>
+      </w:r>
+      <w:proofErr w:type="spellEnd"/>
+      <w:proofErr w:type="gramEnd"/>
+      <w:r>
+        <w:rPr>
+          <w:rStyle w:val="Strong"/>
+          <w:b w:val="0"/>
+          <w:bCs w:val="0"/>
+        </w:rPr>
+        <w:t xml:space="preserve"> “Oak” </w:t>
+      </w:r>
+      <w:proofErr w:type="spellStart"/>
+      <w:r>
+        <w:rPr>
+          <w:rStyle w:val="Strong"/>
+          <w:b w:val="0"/>
+          <w:bCs w:val="0"/>
+        </w:rPr>
+        <w:t>oleh</w:t>
+      </w:r>
+      <w:proofErr w:type="spellEnd"/>
+      <w:r>
+        <w:rPr>
+          <w:rStyle w:val="Strong"/>
+          <w:b w:val="0"/>
+          <w:bCs w:val="0"/>
+        </w:rPr>
+        <w:t xml:space="preserve"> James Gosling </w:t>
+      </w:r>
+      <w:proofErr w:type="spellStart"/>
+      <w:r>
+        <w:rPr>
+          <w:rStyle w:val="Strong"/>
+          <w:b w:val="0"/>
+          <w:bCs w:val="0"/>
+        </w:rPr>
+        <w:t>pada</w:t>
+      </w:r>
+      <w:proofErr w:type="spellEnd"/>
+      <w:r>
+        <w:rPr>
+          <w:rStyle w:val="Strong"/>
+          <w:b w:val="0"/>
+          <w:bCs w:val="0"/>
+        </w:rPr>
+        <w:t xml:space="preserve"> </w:t>
+      </w:r>
+      <w:proofErr w:type="spellStart"/>
+      <w:r>
+        <w:rPr>
+          <w:rStyle w:val="Strong"/>
+          <w:b w:val="0"/>
+          <w:bCs w:val="0"/>
+        </w:rPr>
+        <w:t>bulan</w:t>
+      </w:r>
+      <w:proofErr w:type="spellEnd"/>
+      <w:r>
+        <w:rPr>
+          <w:rStyle w:val="Strong"/>
+          <w:b w:val="0"/>
+          <w:bCs w:val="0"/>
+        </w:rPr>
+        <w:t xml:space="preserve"> </w:t>
+      </w:r>
+      <w:proofErr w:type="spellStart"/>
+      <w:r>
+        <w:rPr>
+          <w:rStyle w:val="Strong"/>
+          <w:b w:val="0"/>
+          <w:bCs w:val="0"/>
+        </w:rPr>
+        <w:t>Juni</w:t>
+      </w:r>
+      <w:proofErr w:type="spellEnd"/>
+      <w:r>
+        <w:rPr>
+          <w:rStyle w:val="Strong"/>
+          <w:b w:val="0"/>
+          <w:bCs w:val="0"/>
+        </w:rPr>
+        <w:t xml:space="preserve"> 1991. Target Gosling </w:t>
+      </w:r>
+      <w:proofErr w:type="spellStart"/>
+      <w:r>
+        <w:rPr>
+          <w:rStyle w:val="Strong"/>
+          <w:b w:val="0"/>
+          <w:bCs w:val="0"/>
+        </w:rPr>
+        <w:t>yaitu</w:t>
+      </w:r>
+      <w:proofErr w:type="spellEnd"/>
+      <w:r>
+        <w:rPr>
+          <w:rStyle w:val="Strong"/>
+          <w:b w:val="0"/>
+          <w:bCs w:val="0"/>
+        </w:rPr>
+        <w:t xml:space="preserve"> </w:t>
+      </w:r>
+      <w:proofErr w:type="spellStart"/>
+      <w:r>
+        <w:rPr>
+          <w:rStyle w:val="Strong"/>
+          <w:b w:val="0"/>
+          <w:bCs w:val="0"/>
+        </w:rPr>
+        <w:t>impelentasikan</w:t>
+      </w:r>
+      <w:proofErr w:type="spellEnd"/>
+      <w:r>
+        <w:rPr>
+          <w:rStyle w:val="Strong"/>
+          <w:b w:val="0"/>
+          <w:bCs w:val="0"/>
+        </w:rPr>
+        <w:t xml:space="preserve"> </w:t>
+      </w:r>
+      <w:proofErr w:type="spellStart"/>
+      <w:r>
+        <w:rPr>
+          <w:rStyle w:val="Strong"/>
+          <w:b w:val="0"/>
+          <w:bCs w:val="0"/>
+        </w:rPr>
+        <w:t>sebuah</w:t>
+      </w:r>
+      <w:proofErr w:type="spellEnd"/>
+      <w:r>
+        <w:rPr>
+          <w:rStyle w:val="Strong"/>
+          <w:b w:val="0"/>
+          <w:bCs w:val="0"/>
+        </w:rPr>
+        <w:t xml:space="preserve"> </w:t>
+      </w:r>
+      <w:proofErr w:type="spellStart"/>
+      <w:r>
+        <w:rPr>
+          <w:rStyle w:val="Strong"/>
+          <w:b w:val="0"/>
+          <w:bCs w:val="0"/>
+        </w:rPr>
+        <w:t>mesin</w:t>
+      </w:r>
+      <w:proofErr w:type="spellEnd"/>
+      <w:r>
+        <w:rPr>
+          <w:rStyle w:val="Strong"/>
+          <w:b w:val="0"/>
+          <w:bCs w:val="0"/>
+        </w:rPr>
+        <w:t xml:space="preserve"> virtual </w:t>
+      </w:r>
+      <w:proofErr w:type="spellStart"/>
+      <w:r>
+        <w:rPr>
+          <w:rStyle w:val="Strong"/>
+          <w:b w:val="0"/>
+          <w:bCs w:val="0"/>
+        </w:rPr>
+        <w:t>dan</w:t>
+      </w:r>
+      <w:proofErr w:type="spellEnd"/>
+      <w:r>
+        <w:rPr>
+          <w:rStyle w:val="Strong"/>
+          <w:b w:val="0"/>
+          <w:bCs w:val="0"/>
+        </w:rPr>
+        <w:t xml:space="preserve"> </w:t>
+      </w:r>
+      <w:proofErr w:type="spellStart"/>
+      <w:r>
+        <w:rPr>
+          <w:rStyle w:val="Strong"/>
+          <w:b w:val="0"/>
+          <w:bCs w:val="0"/>
+        </w:rPr>
+        <w:t>sebuah</w:t>
+      </w:r>
+      <w:proofErr w:type="spellEnd"/>
+      <w:r>
+        <w:rPr>
+          <w:rStyle w:val="Strong"/>
+          <w:b w:val="0"/>
+          <w:bCs w:val="0"/>
+        </w:rPr>
+        <w:t xml:space="preserve"> </w:t>
+      </w:r>
+      <w:proofErr w:type="spellStart"/>
+      <w:r>
+        <w:rPr>
+          <w:rStyle w:val="Strong"/>
+          <w:b w:val="0"/>
+          <w:bCs w:val="0"/>
+        </w:rPr>
+        <w:t>bahasa</w:t>
+      </w:r>
+      <w:proofErr w:type="spellEnd"/>
+      <w:r>
+        <w:rPr>
+          <w:rStyle w:val="Strong"/>
+          <w:b w:val="0"/>
+          <w:bCs w:val="0"/>
+        </w:rPr>
+        <w:t xml:space="preserve"> yang familiar </w:t>
+      </w:r>
+      <w:proofErr w:type="spellStart"/>
+      <w:r>
+        <w:rPr>
+          <w:rStyle w:val="Strong"/>
+          <w:b w:val="0"/>
+          <w:bCs w:val="0"/>
+        </w:rPr>
+        <w:t>dengan</w:t>
+      </w:r>
+      <w:proofErr w:type="spellEnd"/>
+      <w:r>
+        <w:rPr>
+          <w:rStyle w:val="Strong"/>
+          <w:b w:val="0"/>
+          <w:bCs w:val="0"/>
+        </w:rPr>
+        <w:t xml:space="preserve"> </w:t>
+      </w:r>
+      <w:proofErr w:type="spellStart"/>
+      <w:r>
+        <w:rPr>
+          <w:rStyle w:val="Strong"/>
+          <w:b w:val="0"/>
+          <w:bCs w:val="0"/>
+        </w:rPr>
+        <w:t>bahasa</w:t>
+      </w:r>
+      <w:proofErr w:type="spellEnd"/>
+      <w:r>
+        <w:rPr>
+          <w:rStyle w:val="Strong"/>
+          <w:b w:val="0"/>
+          <w:bCs w:val="0"/>
+        </w:rPr>
+        <w:t xml:space="preserve"> C </w:t>
+      </w:r>
+      <w:proofErr w:type="spellStart"/>
+      <w:r>
+        <w:rPr>
+          <w:rStyle w:val="Strong"/>
+          <w:b w:val="0"/>
+          <w:bCs w:val="0"/>
+        </w:rPr>
+        <w:t>tapi</w:t>
+      </w:r>
+      <w:proofErr w:type="spellEnd"/>
+      <w:r>
+        <w:rPr>
+          <w:rStyle w:val="Strong"/>
+          <w:b w:val="0"/>
+          <w:bCs w:val="0"/>
+        </w:rPr>
+        <w:t xml:space="preserve"> </w:t>
+      </w:r>
+      <w:proofErr w:type="spellStart"/>
+      <w:r>
+        <w:rPr>
+          <w:rStyle w:val="Strong"/>
+          <w:b w:val="0"/>
+          <w:bCs w:val="0"/>
+        </w:rPr>
+        <w:t>lebih</w:t>
+      </w:r>
+      <w:proofErr w:type="spellEnd"/>
+      <w:r>
+        <w:rPr>
+          <w:rStyle w:val="Strong"/>
+          <w:b w:val="0"/>
+          <w:bCs w:val="0"/>
+        </w:rPr>
+        <w:t xml:space="preserve"> </w:t>
+      </w:r>
+      <w:proofErr w:type="spellStart"/>
+      <w:r>
+        <w:rPr>
+          <w:rStyle w:val="Strong"/>
+          <w:b w:val="0"/>
+          <w:bCs w:val="0"/>
+        </w:rPr>
+        <w:t>baik</w:t>
+      </w:r>
+      <w:proofErr w:type="spellEnd"/>
+      <w:r>
+        <w:rPr>
+          <w:rStyle w:val="Strong"/>
+          <w:b w:val="0"/>
+          <w:bCs w:val="0"/>
+        </w:rPr>
+        <w:t xml:space="preserve"> </w:t>
+      </w:r>
+      <w:proofErr w:type="spellStart"/>
+      <w:r>
+        <w:rPr>
+          <w:rStyle w:val="Strong"/>
+          <w:b w:val="0"/>
+          <w:bCs w:val="0"/>
+        </w:rPr>
+        <w:t>dan</w:t>
+      </w:r>
+      <w:proofErr w:type="spellEnd"/>
+      <w:r>
+        <w:rPr>
+          <w:rStyle w:val="Strong"/>
+          <w:b w:val="0"/>
+          <w:bCs w:val="0"/>
+        </w:rPr>
+        <w:t xml:space="preserve"> </w:t>
+      </w:r>
+      <w:proofErr w:type="spellStart"/>
+      <w:r>
+        <w:rPr>
+          <w:rStyle w:val="Strong"/>
+          <w:b w:val="0"/>
+          <w:bCs w:val="0"/>
+        </w:rPr>
+        <w:t>lebih</w:t>
+      </w:r>
+      <w:proofErr w:type="spellEnd"/>
+      <w:r>
+        <w:rPr>
+          <w:rStyle w:val="Strong"/>
+          <w:b w:val="0"/>
+          <w:bCs w:val="0"/>
+        </w:rPr>
+        <w:t xml:space="preserve"> </w:t>
+      </w:r>
+      <w:proofErr w:type="spellStart"/>
+      <w:r>
+        <w:rPr>
+          <w:rStyle w:val="Strong"/>
+          <w:b w:val="0"/>
+          <w:bCs w:val="0"/>
+        </w:rPr>
+        <w:t>sederhana</w:t>
+      </w:r>
+      <w:proofErr w:type="spellEnd"/>
+      <w:r>
+        <w:rPr>
+          <w:rStyle w:val="Strong"/>
+          <w:b w:val="0"/>
+          <w:bCs w:val="0"/>
+        </w:rPr>
+        <w:t xml:space="preserve"> </w:t>
+      </w:r>
+      <w:proofErr w:type="spellStart"/>
+      <w:r>
+        <w:rPr>
+          <w:rStyle w:val="Strong"/>
+          <w:b w:val="0"/>
+          <w:bCs w:val="0"/>
+        </w:rPr>
+        <w:t>dari</w:t>
+      </w:r>
+      <w:proofErr w:type="spellEnd"/>
+      <w:r>
+        <w:rPr>
+          <w:rStyle w:val="Strong"/>
+          <w:b w:val="0"/>
+          <w:bCs w:val="0"/>
+        </w:rPr>
+        <w:t xml:space="preserve"> C/C++. </w:t>
+      </w:r>
+      <w:proofErr w:type="spellStart"/>
+      <w:r>
+        <w:rPr>
+          <w:rStyle w:val="Strong"/>
+          <w:b w:val="0"/>
+          <w:bCs w:val="0"/>
+        </w:rPr>
+        <w:t>Publikasi</w:t>
+      </w:r>
+      <w:proofErr w:type="spellEnd"/>
+      <w:r>
+        <w:rPr>
+          <w:rStyle w:val="Strong"/>
+          <w:b w:val="0"/>
+          <w:bCs w:val="0"/>
+        </w:rPr>
+        <w:t xml:space="preserve"> </w:t>
+      </w:r>
+      <w:proofErr w:type="spellStart"/>
+      <w:r>
+        <w:rPr>
+          <w:rStyle w:val="Strong"/>
+          <w:b w:val="0"/>
+          <w:bCs w:val="0"/>
+        </w:rPr>
+        <w:t>pertama</w:t>
+      </w:r>
+      <w:proofErr w:type="spellEnd"/>
+      <w:r>
+        <w:rPr>
+          <w:rStyle w:val="Strong"/>
+          <w:b w:val="0"/>
+          <w:bCs w:val="0"/>
+        </w:rPr>
+        <w:t xml:space="preserve"> java </w:t>
+      </w:r>
+      <w:proofErr w:type="spellStart"/>
+      <w:r>
+        <w:rPr>
+          <w:rStyle w:val="Strong"/>
+          <w:b w:val="0"/>
+          <w:bCs w:val="0"/>
+        </w:rPr>
+        <w:t>pada</w:t>
+      </w:r>
+      <w:proofErr w:type="spellEnd"/>
+      <w:r>
+        <w:rPr>
+          <w:rStyle w:val="Strong"/>
+          <w:b w:val="0"/>
+          <w:bCs w:val="0"/>
+        </w:rPr>
+        <w:t xml:space="preserve"> </w:t>
+      </w:r>
+      <w:proofErr w:type="spellStart"/>
+      <w:r>
+        <w:rPr>
+          <w:rStyle w:val="Strong"/>
+          <w:b w:val="0"/>
+          <w:bCs w:val="0"/>
+        </w:rPr>
+        <w:t>tahun</w:t>
+      </w:r>
+      <w:proofErr w:type="spellEnd"/>
+      <w:r>
+        <w:rPr>
+          <w:rStyle w:val="Strong"/>
+          <w:b w:val="0"/>
+          <w:bCs w:val="0"/>
+        </w:rPr>
+        <w:t xml:space="preserve"> 1995 </w:t>
+      </w:r>
+      <w:proofErr w:type="spellStart"/>
+      <w:r>
+        <w:rPr>
+          <w:rStyle w:val="Strong"/>
+          <w:b w:val="0"/>
+          <w:bCs w:val="0"/>
+        </w:rPr>
+        <w:t>dengan</w:t>
+      </w:r>
+      <w:proofErr w:type="spellEnd"/>
+      <w:r>
+        <w:rPr>
+          <w:rStyle w:val="Strong"/>
+          <w:b w:val="0"/>
+          <w:bCs w:val="0"/>
+        </w:rPr>
+        <w:t xml:space="preserve"> </w:t>
+      </w:r>
+      <w:proofErr w:type="spellStart"/>
+      <w:proofErr w:type="gramStart"/>
+      <w:r>
+        <w:rPr>
+          <w:rStyle w:val="Strong"/>
+          <w:b w:val="0"/>
+          <w:bCs w:val="0"/>
+        </w:rPr>
+        <w:t>nama</w:t>
+      </w:r>
+      <w:proofErr w:type="spellEnd"/>
+      <w:proofErr w:type="gramEnd"/>
+      <w:r>
+        <w:rPr>
+          <w:rStyle w:val="Strong"/>
+          <w:b w:val="0"/>
+          <w:bCs w:val="0"/>
+        </w:rPr>
+        <w:t xml:space="preserve"> Java 1.0 yang </w:t>
+      </w:r>
+      <w:proofErr w:type="spellStart"/>
+      <w:r>
+        <w:rPr>
+          <w:rStyle w:val="Strong"/>
+          <w:b w:val="0"/>
+          <w:bCs w:val="0"/>
+        </w:rPr>
+        <w:t>berjanji</w:t>
+      </w:r>
+      <w:proofErr w:type="spellEnd"/>
+      <w:r>
+        <w:rPr>
+          <w:rStyle w:val="Strong"/>
+          <w:b w:val="0"/>
+          <w:bCs w:val="0"/>
+        </w:rPr>
+        <w:t xml:space="preserve"> “</w:t>
+      </w:r>
+      <w:proofErr w:type="spellStart"/>
+      <w:r>
+        <w:rPr>
+          <w:rStyle w:val="Strong"/>
+          <w:b w:val="0"/>
+          <w:bCs w:val="0"/>
+        </w:rPr>
+        <w:t>Tulis</w:t>
+      </w:r>
+      <w:proofErr w:type="spellEnd"/>
+      <w:r>
+        <w:rPr>
+          <w:rStyle w:val="Strong"/>
+          <w:b w:val="0"/>
+          <w:bCs w:val="0"/>
+        </w:rPr>
+        <w:t xml:space="preserve"> </w:t>
+      </w:r>
+      <w:proofErr w:type="spellStart"/>
+      <w:r>
+        <w:rPr>
+          <w:rStyle w:val="Strong"/>
+          <w:b w:val="0"/>
+          <w:bCs w:val="0"/>
+        </w:rPr>
+        <w:t>Sekali</w:t>
+      </w:r>
+      <w:proofErr w:type="spellEnd"/>
+      <w:r>
+        <w:rPr>
+          <w:rStyle w:val="Strong"/>
+          <w:b w:val="0"/>
+          <w:bCs w:val="0"/>
+        </w:rPr>
+        <w:t xml:space="preserve">, </w:t>
+      </w:r>
+      <w:proofErr w:type="spellStart"/>
+      <w:r>
+        <w:rPr>
+          <w:rStyle w:val="Strong"/>
+          <w:b w:val="0"/>
+          <w:bCs w:val="0"/>
+        </w:rPr>
+        <w:t>Jalan</w:t>
+      </w:r>
+      <w:proofErr w:type="spellEnd"/>
+      <w:r>
+        <w:rPr>
+          <w:rStyle w:val="Strong"/>
+          <w:b w:val="0"/>
+          <w:bCs w:val="0"/>
+        </w:rPr>
+        <w:t xml:space="preserve"> </w:t>
+      </w:r>
+      <w:proofErr w:type="spellStart"/>
+      <w:r>
+        <w:rPr>
+          <w:rStyle w:val="Strong"/>
+          <w:b w:val="0"/>
+          <w:bCs w:val="0"/>
+        </w:rPr>
+        <w:t>Dimanapun</w:t>
+      </w:r>
+      <w:proofErr w:type="spellEnd"/>
+      <w:r>
+        <w:rPr>
+          <w:rStyle w:val="Strong"/>
+          <w:b w:val="0"/>
+          <w:bCs w:val="0"/>
+        </w:rPr>
+        <w:t>”.</w:t>
+      </w:r>
+    </w:p>
+    <w:p>
+      <w:pPr>
+        <w:pStyle w:val="Paragraf1"/>
+      </w:pPr>
     </w:p>
     <w:p>
       <w:pPr>
@@ -5340,55 +6685,17 @@
           <w:b/>
         </w:rPr>
       </w:pPr>
-      <w:proofErr w:type="spellStart"/>
       <w:r>
         <w:rPr>
           <w:b/>
         </w:rPr>
-        <w:t>Neatbeans</w:t>
-      </w:r>
-      <w:proofErr w:type="spellEnd"/>
+        <w:t>Java Swing</w:t>
+      </w:r>
       <w:r>
         <w:rPr>
           <w:b/>
         </w:rPr>
-        <w:t xml:space="preserve"> IDE 8.2</w:t>
-      </w:r>
-    </w:p>
-    <w:p>
-      <w:pPr>
-        <w:pStyle w:val="Paragraf1"/>
-        <w:rPr>
-          <w:b/>
-        </w:rPr>
-      </w:pPr>
-      <w:r>
-        <w:rPr>
-          <w:rStyle w:val="Strong"/>
-          <w:rFonts w:ascii="Arial" w:hAnsi="Arial" w:cs="Arial"/>
-          <w:sz w:val="21"/>
-          <w:szCs w:val="21"/>
-        </w:rPr>
-        <w:t>Lorem Ipsum</w:t>
-      </w:r>
-      <w:r>
-        <w:t xml:space="preserve"> is simply dummy text of the printing and typesetting industry. Lorem Ipsum has been the industry's standard dummy text ever since the 1500s, when an unknown printer took a galley of type and scrambled it to make a type specimen book. It has survived not only five centuries, but also the leap into electronic typesetting, remaining essentially unchanged. It was </w:t>
-      </w:r>
-      <w:proofErr w:type="spellStart"/>
-      <w:r>
-        <w:t>popularised</w:t>
-      </w:r>
-      <w:proofErr w:type="spellEnd"/>
-      <w:r>
-        <w:t xml:space="preserve"> in the 1960s with the release of </w:t>
-      </w:r>
-      <w:proofErr w:type="spellStart"/>
-      <w:r>
-        <w:t>Letraset</w:t>
-      </w:r>
-      <w:proofErr w:type="spellEnd"/>
-      <w:r>
-        <w:t xml:space="preserve"> sheets containing Lorem Ipsum passages, and more recently with desktop publishing software like Aldus PageMaker including versions of Lorem Ipsum.</w:t>
+        <w:t xml:space="preserve"> </w:t>
       </w:r>
     </w:p>
     <w:p>
@@ -5402,47 +6709,19 @@
           <w:b/>
         </w:rPr>
       </w:pPr>
+      <w:proofErr w:type="spellStart"/>
       <w:r>
         <w:rPr>
           <w:b/>
         </w:rPr>
-        <w:t>Java Swing</w:t>
-      </w:r>
-    </w:p>
-    <w:p>
-      <w:pPr>
-        <w:pStyle w:val="Paragraf1"/>
+        <w:t>Neatbeans</w:t>
+      </w:r>
+      <w:proofErr w:type="spellEnd"/>
+      <w:r>
         <w:rPr>
           <w:b/>
         </w:rPr>
-      </w:pPr>
-      <w:r>
-        <w:rPr>
-          <w:rStyle w:val="Strong"/>
-          <w:rFonts w:ascii="Arial" w:hAnsi="Arial" w:cs="Arial"/>
-          <w:sz w:val="21"/>
-          <w:szCs w:val="21"/>
-        </w:rPr>
-        <w:t>Lorem Ipsum</w:t>
-      </w:r>
-      <w:r>
-        <w:t xml:space="preserve"> is simply dummy text of the printing and typesetting industry. Lorem Ipsum has been the industry's standard dummy text ever since the 1500s, when an unknown printer took a galley of type and scrambled it to make a type specimen book. It has survived not only five centuries, but also the leap into electronic typesetting, remaining essentially unchanged. It was </w:t>
-      </w:r>
-      <w:proofErr w:type="spellStart"/>
-      <w:r>
-        <w:t>popularised</w:t>
-      </w:r>
-      <w:proofErr w:type="spellEnd"/>
-      <w:r>
-        <w:t xml:space="preserve"> in the 1960s with the release of </w:t>
-      </w:r>
-      <w:proofErr w:type="spellStart"/>
-      <w:r>
-        <w:t>Letraset</w:t>
-      </w:r>
-      <w:proofErr w:type="spellEnd"/>
-      <w:r>
-        <w:t xml:space="preserve"> sheets containing Lorem Ipsum passages, and more recently with desktop publishing software like Aldus PageMaker including versions of Lorem Ipsum.</w:t>
+        <w:t xml:space="preserve"> IDE 8.2</w:t>
       </w:r>
     </w:p>
     <w:p>
@@ -5461,7 +6740,6 @@
         <w:rPr>
           <w:b/>
         </w:rPr>
-        <w:lastRenderedPageBreak/>
         <w:t>Unfied</w:t>
       </w:r>
       <w:proofErr w:type="spellEnd"/>
@@ -5472,47 +6750,7 @@
         <w:t xml:space="preserve"> Model Language (UML)</w:t>
       </w:r>
     </w:p>
-    <w:p>
-      <w:pPr>
-        <w:pStyle w:val="Paragraf1"/>
-        <w:rPr>
-          <w:b/>
-        </w:rPr>
-      </w:pPr>
-      <w:r>
-        <w:rPr>
-          <w:rStyle w:val="Strong"/>
-          <w:rFonts w:ascii="Arial" w:hAnsi="Arial" w:cs="Arial"/>
-          <w:sz w:val="21"/>
-          <w:szCs w:val="21"/>
-        </w:rPr>
-        <w:t>Lorem Ipsum</w:t>
-      </w:r>
-      <w:r>
-        <w:t xml:space="preserve"> is simply dummy text of the printing and typesetting industry. Lorem Ipsum has been the industry's standard dummy text ever since the 1500s, when an unknown printer took a galley of type and scrambled it to make a type specimen book. It has survived not only five centuries, but also the leap into electronic typesetting, remaining essentially unchanged. It was </w:t>
-      </w:r>
-      <w:proofErr w:type="spellStart"/>
-      <w:r>
-        <w:t>popularised</w:t>
-      </w:r>
-      <w:proofErr w:type="spellEnd"/>
-      <w:r>
-        <w:t xml:space="preserve"> in the 1960s with the release of </w:t>
-      </w:r>
-      <w:proofErr w:type="spellStart"/>
-      <w:r>
-        <w:t>Letraset</w:t>
-      </w:r>
-      <w:proofErr w:type="spellEnd"/>
-      <w:r>
-        <w:t xml:space="preserve"> sheets containing Lorem Ipsum passages, and more recently with desktop publishing software like Aldus PageMaker including versions of Lorem Ipsum.</w:t>
-      </w:r>
-    </w:p>
-    <w:p>
-      <w:pPr>
-        <w:spacing w:line="360" w:lineRule="auto"/>
-      </w:pPr>
-    </w:p>
+    <w:p/>
     <w:p>
       <w:pPr>
         <w:pStyle w:val="Paragraf1"/>
@@ -5549,11 +6787,7 @@
       </w:r>
       <w:bookmarkEnd w:id="11"/>
     </w:p>
-    <w:p>
-      <w:pPr>
-        <w:spacing w:line="360" w:lineRule="auto"/>
-      </w:pPr>
-    </w:p>
+    <w:p/>
     <w:p>
       <w:pPr>
         <w:pStyle w:val="Heading2"/>
@@ -5675,6 +6909,18 @@
       </w:r>
       <w:bookmarkEnd w:id="14"/>
       <w:proofErr w:type="spellEnd"/>
+      <w:r>
+        <w:t xml:space="preserve"> (</w:t>
+      </w:r>
+      <w:r>
+        <w:rPr>
+          <w:i/>
+        </w:rPr>
+        <w:t>System Engineering</w:t>
+      </w:r>
+      <w:r>
+        <w:t>)</w:t>
+      </w:r>
     </w:p>
     <w:p>
       <w:pPr>
@@ -5687,6 +6933,18 @@
       </w:r>
       <w:bookmarkEnd w:id="15"/>
       <w:proofErr w:type="spellEnd"/>
+      <w:r>
+        <w:t xml:space="preserve"> (</w:t>
+      </w:r>
+      <w:r>
+        <w:rPr>
+          <w:i/>
+        </w:rPr>
+        <w:t>Analysis</w:t>
+      </w:r>
+      <w:r>
+        <w:t>)</w:t>
+      </w:r>
     </w:p>
     <w:p>
       <w:pPr>
@@ -5699,6 +6957,18 @@
       </w:r>
       <w:bookmarkEnd w:id="16"/>
       <w:proofErr w:type="spellEnd"/>
+      <w:r>
+        <w:t xml:space="preserve"> (</w:t>
+      </w:r>
+      <w:r>
+        <w:rPr>
+          <w:i/>
+        </w:rPr>
+        <w:t>Design</w:t>
+      </w:r>
+      <w:r>
+        <w:t>)</w:t>
+      </w:r>
     </w:p>
     <w:p>
       <w:pPr>
@@ -5711,6 +6981,18 @@
       </w:r>
       <w:bookmarkEnd w:id="17"/>
       <w:proofErr w:type="spellEnd"/>
+      <w:r>
+        <w:t xml:space="preserve"> (</w:t>
+      </w:r>
+      <w:r>
+        <w:rPr>
+          <w:i/>
+        </w:rPr>
+        <w:t>Code</w:t>
+      </w:r>
+      <w:r>
+        <w:t>)</w:t>
+      </w:r>
     </w:p>
     <w:p>
       <w:pPr>
@@ -5723,6 +7005,18 @@
       </w:r>
       <w:bookmarkEnd w:id="18"/>
       <w:proofErr w:type="spellEnd"/>
+      <w:r>
+        <w:t xml:space="preserve"> (</w:t>
+      </w:r>
+      <w:r>
+        <w:rPr>
+          <w:i/>
+        </w:rPr>
+        <w:t>Testing</w:t>
+      </w:r>
+      <w:r>
+        <w:t>)</w:t>
+      </w:r>
     </w:p>
     <w:p>
       <w:pPr>
@@ -5735,15 +7029,24 @@
       </w:r>
       <w:bookmarkEnd w:id="19"/>
       <w:proofErr w:type="spellEnd"/>
+      <w:r>
+        <w:t xml:space="preserve"> (</w:t>
+      </w:r>
+      <w:proofErr w:type="spellStart"/>
+      <w:r>
+        <w:rPr>
+          <w:i/>
+        </w:rPr>
+        <w:t>Maintanace</w:t>
+      </w:r>
+      <w:proofErr w:type="spellEnd"/>
+      <w:r>
+        <w:t>)</w:t>
+      </w:r>
     </w:p>
+    <w:p/>
     <w:p>
       <w:pPr>
-        <w:spacing w:line="360" w:lineRule="auto"/>
-      </w:pPr>
-    </w:p>
-    <w:p>
-      <w:pPr>
-        <w:spacing w:line="360" w:lineRule="auto"/>
         <w:rPr>
           <w:rFonts w:eastAsiaTheme="majorEastAsia"/>
           <w:b/>
@@ -5779,19 +7082,10 @@
       </w:r>
       <w:bookmarkEnd w:id="20"/>
     </w:p>
+    <w:p/>
+    <w:p/>
     <w:p>
       <w:pPr>
-        <w:spacing w:line="360" w:lineRule="auto"/>
-      </w:pPr>
-    </w:p>
-    <w:p>
-      <w:pPr>
-        <w:spacing w:line="360" w:lineRule="auto"/>
-      </w:pPr>
-    </w:p>
-    <w:p>
-      <w:pPr>
-        <w:spacing w:line="360" w:lineRule="auto"/>
         <w:rPr>
           <w:rFonts w:eastAsiaTheme="majorEastAsia"/>
           <w:b/>
@@ -5829,7 +7123,6 @@
     </w:p>
     <w:p>
       <w:pPr>
-        <w:spacing w:line="360" w:lineRule="auto"/>
         <w:rPr>
           <w:rFonts w:eastAsiaTheme="majorEastAsia"/>
           <w:b/>
@@ -6017,7 +7310,7 @@
           <w:rPr>
             <w:noProof/>
           </w:rPr>
-          <w:t>iii</w:t>
+          <w:t>iv</w:t>
         </w:r>
         <w:r>
           <w:rPr>
@@ -6070,7 +7363,7 @@
           <w:rPr>
             <w:noProof/>
           </w:rPr>
-          <w:t>5</w:t>
+          <w:t>3</w:t>
         </w:r>
         <w:r>
           <w:rPr>
@@ -7716,6 +9009,7 @@
     <w:rPrDefault>
       <w:rPr>
         <w:rFonts w:ascii="Times New Roman" w:eastAsiaTheme="minorHAnsi" w:hAnsi="Times New Roman" w:cs="Times New Roman"/>
+        <w:color w:val="000000"/>
         <w:sz w:val="24"/>
         <w:szCs w:val="24"/>
         <w:lang w:val="en-US" w:eastAsia="en-US" w:bidi="ar-SA"/>
@@ -7723,7 +9017,8 @@
     </w:rPrDefault>
     <w:pPrDefault>
       <w:pPr>
-        <w:spacing w:after="160" w:line="259" w:lineRule="auto"/>
+        <w:spacing w:after="160" w:line="360" w:lineRule="auto"/>
+        <w:ind w:firstLine="720"/>
       </w:pPr>
     </w:pPrDefault>
   </w:docDefaults>
@@ -8118,7 +9413,7 @@
       <w:numPr>
         <w:numId w:val="6"/>
       </w:numPr>
-      <w:spacing w:before="240" w:after="0" w:line="360" w:lineRule="auto"/>
+      <w:spacing w:before="240" w:after="0"/>
       <w:jc w:val="center"/>
       <w:outlineLvl w:val="0"/>
     </w:pPr>
@@ -8171,7 +9466,7 @@
         <w:ilvl w:val="2"/>
         <w:numId w:val="6"/>
       </w:numPr>
-      <w:spacing w:before="40" w:after="0" w:line="360" w:lineRule="auto"/>
+      <w:spacing w:before="40" w:after="0"/>
       <w:outlineLvl w:val="2"/>
     </w:pPr>
     <w:rPr>
@@ -8387,12 +9682,7 @@
     <w:link w:val="Paragraf1Char"/>
     <w:qFormat/>
     <w:rsid w:val="0009485F"/>
-    <w:pPr>
-      <w:spacing w:line="360" w:lineRule="auto"/>
-      <w:ind w:firstLine="720"/>
-    </w:pPr>
     <w:rPr>
-      <w:color w:val="000000"/>
       <w:shd w:val="clear" w:color="auto" w:fill="FFFFFF"/>
     </w:rPr>
   </w:style>
@@ -8791,7 +10081,7 @@
 </file>
 
 <file path=customXml/itemProps1.xml><?xml version="1.0" encoding="utf-8"?>
-<ds:datastoreItem xmlns:ds="http://schemas.openxmlformats.org/officeDocument/2006/customXml" ds:itemID="{8D7E3CC1-6218-4B51-B88A-77494BE67542}">
+<ds:datastoreItem xmlns:ds="http://schemas.openxmlformats.org/officeDocument/2006/customXml" ds:itemID="{C3F42605-BD45-4B89-8FAF-D1A331B16A59}">
   <ds:schemaRefs>
     <ds:schemaRef ds:uri="http://schemas.openxmlformats.org/officeDocument/2006/bibliography"/>
   </ds:schemaRefs>

</xml_diff>